<commit_message>
plug conn added to Wishlist.xlsx
</commit_message>
<xml_diff>
--- a/WritingNotes.docx
+++ b/WritingNotes.docx
@@ -74,13 +74,8 @@
         </w:numPr>
       </w:pPr>
       <w:r>
-        <w:t xml:space="preserve">angle max </w:t>
-      </w:r>
-      <w:proofErr w:type="gramStart"/>
-      <w:r>
-        <w:t>45deg</w:t>
-      </w:r>
-      <w:proofErr w:type="gramEnd"/>
+        <w:t>angle max 45deg</w:t>
+      </w:r>
     </w:p>
     <w:p>
       <w:pPr>
@@ -91,13 +86,8 @@
         </w:numPr>
       </w:pPr>
       <w:r>
-        <w:t xml:space="preserve">as short as </w:t>
-      </w:r>
-      <w:proofErr w:type="spellStart"/>
-      <w:r>
-        <w:t>posible</w:t>
-      </w:r>
-      <w:proofErr w:type="spellEnd"/>
+        <w:t>as short as posible</w:t>
+      </w:r>
     </w:p>
     <w:p>
       <w:pPr>
@@ -108,21 +98,8 @@
         </w:numPr>
       </w:pPr>
       <w:r>
-        <w:t xml:space="preserve">ground polygon around traces, many </w:t>
-      </w:r>
-      <w:proofErr w:type="spellStart"/>
-      <w:r>
-        <w:t>equaly</w:t>
-      </w:r>
-      <w:proofErr w:type="spellEnd"/>
-      <w:r>
-        <w:t xml:space="preserve"> placed </w:t>
-      </w:r>
-      <w:proofErr w:type="gramStart"/>
-      <w:r>
-        <w:t>vias</w:t>
-      </w:r>
-      <w:proofErr w:type="gramEnd"/>
+        <w:t>ground polygon around traces, many equaly placed vias</w:t>
+      </w:r>
     </w:p>
     <w:p>
       <w:pPr>
@@ -133,23 +110,7 @@
         </w:numPr>
       </w:pPr>
       <w:r>
-        <w:t xml:space="preserve">space between signals at lest of the </w:t>
-      </w:r>
-      <w:proofErr w:type="spellStart"/>
-      <w:r>
-        <w:t>witdth</w:t>
-      </w:r>
-      <w:proofErr w:type="spellEnd"/>
-      <w:r>
-        <w:t xml:space="preserve"> of the signal (</w:t>
-      </w:r>
-      <w:proofErr w:type="spellStart"/>
-      <w:r>
-        <w:t>idealy</w:t>
-      </w:r>
-      <w:proofErr w:type="spellEnd"/>
-      <w:r>
-        <w:t xml:space="preserve"> twice the height of the substrate) (3-W rule)</w:t>
+        <w:t>space between signals at lest of the witdth of the signal (idealy twice the height of the substrate) (3-W rule)</w:t>
       </w:r>
     </w:p>
     <w:p>
@@ -173,15 +134,7 @@
         </w:numPr>
       </w:pPr>
       <w:r>
-        <w:t>50ohm (60</w:t>
-      </w:r>
-      <w:proofErr w:type="gramStart"/>
-      <w:r>
-        <w:t>ohm)  impedance</w:t>
-      </w:r>
-      <w:proofErr w:type="gramEnd"/>
-      <w:r>
-        <w:t>-controlled single-end traces</w:t>
+        <w:t>50ohm (60ohm)  impedance-controlled single-end traces</w:t>
       </w:r>
       <w:bookmarkStart w:id="1" w:name="_Ref159182602"/>
       <w:r>
@@ -249,13 +202,8 @@
         </w:numPr>
       </w:pPr>
       <w:r>
-        <w:t xml:space="preserve">resulted </w:t>
-      </w:r>
-      <w:proofErr w:type="gramStart"/>
-      <w:r>
-        <w:t>width</w:t>
-      </w:r>
-      <w:proofErr w:type="gramEnd"/>
+        <w:t>resulted width</w:t>
+      </w:r>
     </w:p>
     <w:p>
       <w:pPr>
@@ -325,13 +273,8 @@
         <w:t xml:space="preserve">Delay matching – say why is not </w:t>
       </w:r>
       <w:r>
-        <w:t xml:space="preserve">a concern in this </w:t>
-      </w:r>
-      <w:proofErr w:type="gramStart"/>
-      <w:r>
-        <w:t>case</w:t>
-      </w:r>
-      <w:proofErr w:type="gramEnd"/>
+        <w:t>a concern in this case</w:t>
+      </w:r>
     </w:p>
     <w:p>
       <w:pPr>
@@ -358,29 +301,8 @@
           <w:numId w:val="1"/>
         </w:numPr>
       </w:pPr>
-      <w:proofErr w:type="spellStart"/>
-      <w:r>
-        <w:t>Aktuálny</w:t>
-      </w:r>
-      <w:proofErr w:type="spellEnd"/>
-      <w:r>
-        <w:t xml:space="preserve"> delay </w:t>
-      </w:r>
-      <w:proofErr w:type="spellStart"/>
-      <w:r>
-        <w:t>na</w:t>
-      </w:r>
-      <w:proofErr w:type="spellEnd"/>
-      <w:r>
-        <w:t xml:space="preserve"> RMII </w:t>
-      </w:r>
-      <w:proofErr w:type="spellStart"/>
-      <w:r>
-        <w:t>cestách</w:t>
-      </w:r>
-      <w:proofErr w:type="spellEnd"/>
-      <w:r>
-        <w:t xml:space="preserve"> - 5.7ps/mm</w:t>
+      <w:r>
+        <w:t>Aktuálny delay na RMII cestách - 5.7ps/mm</w:t>
       </w:r>
     </w:p>
     <w:p>
@@ -450,13 +372,8 @@
         </w:numPr>
       </w:pPr>
       <w:r>
-        <w:t xml:space="preserve">Traces between PHY device, transformer and RJ45 connector should </w:t>
-      </w:r>
-      <w:proofErr w:type="gramStart"/>
-      <w:r>
-        <w:t>be</w:t>
-      </w:r>
-      <w:proofErr w:type="gramEnd"/>
+        <w:t>Traces between PHY device, transformer and RJ45 connector should be</w:t>
+      </w:r>
     </w:p>
     <w:p>
       <w:pPr>
@@ -478,13 +395,8 @@
           <w:numId w:val="1"/>
         </w:numPr>
       </w:pPr>
-      <w:proofErr w:type="spellStart"/>
-      <w:r>
-        <w:t>KiCad</w:t>
-      </w:r>
-      <w:proofErr w:type="spellEnd"/>
-      <w:r>
-        <w:t xml:space="preserve"> calculator</w:t>
+      <w:r>
+        <w:t>KiCad calculator</w:t>
       </w:r>
     </w:p>
     <w:p>
@@ -496,13 +408,8 @@
         </w:numPr>
       </w:pPr>
       <w:r>
-        <w:t>Calculated - W:0.155 S:0.15 - Zdiff:</w:t>
-      </w:r>
-      <w:proofErr w:type="gramStart"/>
-      <w:r>
-        <w:t>100ohm</w:t>
-      </w:r>
-      <w:proofErr w:type="gramEnd"/>
+        <w:t>Calculated - W:0.155 S:0.15 - Zdiff:100ohm</w:t>
+      </w:r>
     </w:p>
     <w:p>
       <w:pPr>
@@ -513,13 +420,8 @@
         </w:numPr>
       </w:pPr>
       <w:r>
-        <w:t xml:space="preserve">ETH conn </w:t>
-      </w:r>
-      <w:proofErr w:type="gramStart"/>
-      <w:r>
-        <w:t>RJ45</w:t>
-      </w:r>
-      <w:proofErr w:type="gramEnd"/>
+        <w:t>ETH conn RJ45</w:t>
+      </w:r>
     </w:p>
     <w:p>
       <w:pPr>
@@ -572,21 +474,8 @@
         </w:numPr>
       </w:pPr>
       <w:r>
-        <w:t xml:space="preserve">Power </w:t>
-      </w:r>
-      <w:proofErr w:type="spellStart"/>
-      <w:r>
-        <w:t>plochy</w:t>
-      </w:r>
-      <w:proofErr w:type="spellEnd"/>
-      <w:r>
-        <w:t xml:space="preserve"> 3.3 </w:t>
-      </w:r>
-      <w:proofErr w:type="spellStart"/>
-      <w:r>
-        <w:t>hlavne</w:t>
-      </w:r>
-      <w:proofErr w:type="spellEnd"/>
+        <w:t>Power plochy 3.3 hlavne</w:t>
+      </w:r>
       <w:r>
         <w:t xml:space="preserve"> (</w:t>
       </w:r>
@@ -610,79 +499,7 @@
         </w:numPr>
       </w:pPr>
       <w:r>
-        <w:t xml:space="preserve">fencing vias - via </w:t>
-      </w:r>
-      <w:proofErr w:type="spellStart"/>
-      <w:r>
-        <w:t>okolo</w:t>
-      </w:r>
-      <w:proofErr w:type="spellEnd"/>
-      <w:r>
-        <w:t xml:space="preserve"> </w:t>
-      </w:r>
-      <w:proofErr w:type="spellStart"/>
-      <w:r>
-        <w:t>plošáku</w:t>
-      </w:r>
-      <w:proofErr w:type="spellEnd"/>
-      <w:r>
-        <w:t xml:space="preserve"> (</w:t>
-      </w:r>
-      <w:proofErr w:type="spellStart"/>
-      <w:r>
-        <w:t>nebudem</w:t>
-      </w:r>
-      <w:proofErr w:type="spellEnd"/>
-      <w:r>
-        <w:t xml:space="preserve"> </w:t>
-      </w:r>
-      <w:proofErr w:type="spellStart"/>
-      <w:r>
-        <w:t>používať</w:t>
-      </w:r>
-      <w:proofErr w:type="spellEnd"/>
-      <w:r>
-        <w:t xml:space="preserve">, </w:t>
-      </w:r>
-      <w:proofErr w:type="spellStart"/>
-      <w:r>
-        <w:t>lebo</w:t>
-      </w:r>
-      <w:proofErr w:type="spellEnd"/>
-      <w:r>
-        <w:t xml:space="preserve"> </w:t>
-      </w:r>
-      <w:proofErr w:type="spellStart"/>
-      <w:r>
-        <w:t>nemám</w:t>
-      </w:r>
-      <w:proofErr w:type="spellEnd"/>
-      <w:r>
-        <w:t xml:space="preserve"> coplanar traces, </w:t>
-      </w:r>
-      <w:proofErr w:type="spellStart"/>
-      <w:r>
-        <w:t>nevylievam</w:t>
-      </w:r>
-      <w:proofErr w:type="spellEnd"/>
-      <w:r>
-        <w:t xml:space="preserve"> </w:t>
-      </w:r>
-      <w:proofErr w:type="spellStart"/>
-      <w:r>
-        <w:t>zem</w:t>
-      </w:r>
-      <w:proofErr w:type="spellEnd"/>
-      <w:r>
-        <w:t xml:space="preserve"> </w:t>
-      </w:r>
-      <w:proofErr w:type="spellStart"/>
-      <w:r>
-        <w:t>na</w:t>
-      </w:r>
-      <w:proofErr w:type="spellEnd"/>
-      <w:r>
-        <w:t xml:space="preserve"> TOP layer)</w:t>
+        <w:t>fencing vias - via okolo plošáku (nebudem používať, lebo nemám coplanar traces, nevylievam zem na TOP layer)</w:t>
       </w:r>
     </w:p>
     <w:p>
@@ -712,13 +529,8 @@
         <w:t>–</w:t>
       </w:r>
       <w:r>
-        <w:t xml:space="preserve"> </w:t>
-      </w:r>
-      <w:proofErr w:type="spellStart"/>
-      <w:r>
-        <w:t>KiCad</w:t>
-      </w:r>
-      <w:proofErr w:type="spellEnd"/>
+        <w:t xml:space="preserve"> KiCad</w:t>
+      </w:r>
     </w:p>
     <w:p>
       <w:pPr>
@@ -740,21 +552,8 @@
           <w:numId w:val="1"/>
         </w:numPr>
       </w:pPr>
-      <w:proofErr w:type="spellStart"/>
-      <w:r>
-        <w:t>Zdiff</w:t>
-      </w:r>
-      <w:proofErr w:type="spellEnd"/>
-      <w:r>
-        <w:t xml:space="preserve"> = 90ohm </w:t>
-      </w:r>
-      <w:proofErr w:type="spellStart"/>
-      <w:r>
-        <w:t>Zcomm</w:t>
-      </w:r>
-      <w:proofErr w:type="spellEnd"/>
-      <w:r>
-        <w:t xml:space="preserve"> = 25ohm (W=0.19, S=0.15)</w:t>
+      <w:r>
+        <w:t>Zdiff = 90ohm Zcomm = 25ohm (W=0.19, S=0.15)</w:t>
       </w:r>
     </w:p>
     <w:p>
@@ -858,31 +657,7 @@
         <w:spacing w:after="0"/>
       </w:pPr>
       <w:r>
-        <w:t xml:space="preserve">- install and configure </w:t>
-      </w:r>
-      <w:proofErr w:type="spellStart"/>
-      <w:r>
-        <w:t>VcXsrv</w:t>
-      </w:r>
-      <w:proofErr w:type="spellEnd"/>
-      <w:r>
-        <w:t xml:space="preserve"> (</w:t>
-      </w:r>
-      <w:proofErr w:type="spellStart"/>
-      <w:r>
-        <w:t>XLaunch</w:t>
-      </w:r>
-      <w:proofErr w:type="spellEnd"/>
-      <w:r>
-        <w:t xml:space="preserve"> app) for </w:t>
-      </w:r>
-      <w:proofErr w:type="spellStart"/>
-      <w:r>
-        <w:t>runnig</w:t>
-      </w:r>
-      <w:proofErr w:type="spellEnd"/>
-      <w:r>
-        <w:t xml:space="preserve"> GUI apps</w:t>
+        <w:t>- install and configure VcXsrv (XLaunch app) for runnig GUI apps</w:t>
       </w:r>
     </w:p>
     <w:p>
@@ -906,15 +681,8 @@
         <w:t>&gt;</w:t>
       </w:r>
       <w:r>
-        <w:t xml:space="preserve"> install </w:t>
-      </w:r>
-      <w:proofErr w:type="spellStart"/>
-      <w:proofErr w:type="gramStart"/>
-      <w:r>
-        <w:t>usbipd</w:t>
-      </w:r>
-      <w:proofErr w:type="spellEnd"/>
-      <w:proofErr w:type="gramEnd"/>
+        <w:t xml:space="preserve"> install usbipd</w:t>
+      </w:r>
     </w:p>
     <w:p>
       <w:pPr>
@@ -936,29 +704,8 @@
       <w:r>
         <w:t xml:space="preserve">&gt; </w:t>
       </w:r>
-      <w:proofErr w:type="spellStart"/>
-      <w:r>
-        <w:t>usbipd</w:t>
-      </w:r>
-      <w:proofErr w:type="spellEnd"/>
-      <w:r>
-        <w:t xml:space="preserve"> attach --</w:t>
-      </w:r>
-      <w:proofErr w:type="spellStart"/>
-      <w:r>
-        <w:t>wsl</w:t>
-      </w:r>
-      <w:proofErr w:type="spellEnd"/>
-      <w:r>
-        <w:t xml:space="preserve"> --</w:t>
-      </w:r>
-      <w:proofErr w:type="spellStart"/>
-      <w:r>
-        <w:t>busid</w:t>
-      </w:r>
-      <w:proofErr w:type="spellEnd"/>
-      <w:r>
-        <w:t xml:space="preserve"> 1-2</w:t>
+      <w:r>
+        <w:t>usbipd attach --wsl --busid 1-2</w:t>
       </w:r>
     </w:p>
     <w:p>
@@ -971,199 +718,99 @@
       <w:r>
         <w:t xml:space="preserve"> </w:t>
       </w:r>
-      <w:proofErr w:type="spellStart"/>
-      <w:r>
-        <w:t>usbipd</w:t>
-      </w:r>
-      <w:proofErr w:type="spellEnd"/>
-      <w:r>
-        <w:t xml:space="preserve"> </w:t>
+      <w:r>
+        <w:t xml:space="preserve">usbipd </w:t>
       </w:r>
       <w:r>
         <w:t xml:space="preserve">detach </w:t>
       </w:r>
       <w:r>
-        <w:t>--</w:t>
-      </w:r>
-      <w:proofErr w:type="spellStart"/>
-      <w:r>
-        <w:t>wsl</w:t>
-      </w:r>
-      <w:proofErr w:type="spellEnd"/>
-      <w:r>
-        <w:t xml:space="preserve"> --</w:t>
-      </w:r>
-      <w:proofErr w:type="spellStart"/>
-      <w:r>
-        <w:t>busid</w:t>
-      </w:r>
-      <w:proofErr w:type="spellEnd"/>
-      <w:r>
-        <w:t xml:space="preserve"> 1-2</w:t>
-      </w:r>
-    </w:p>
-    <w:p>
-      <w:pPr>
-        <w:spacing w:after="0"/>
-      </w:pPr>
-    </w:p>
-    <w:p>
-      <w:pPr>
-        <w:spacing w:after="0"/>
-      </w:pPr>
-    </w:p>
-    <w:p>
-      <w:pPr>
-        <w:spacing w:after="0"/>
-      </w:pPr>
-      <w:r>
-        <w:t xml:space="preserve">- install </w:t>
-      </w:r>
-      <w:proofErr w:type="spellStart"/>
-      <w:r>
-        <w:t>colcon</w:t>
-      </w:r>
-      <w:proofErr w:type="spellEnd"/>
-    </w:p>
-    <w:p>
-      <w:pPr>
-        <w:spacing w:after="0"/>
-      </w:pPr>
-      <w:r>
-        <w:t xml:space="preserve">- create </w:t>
-      </w:r>
-      <w:proofErr w:type="spellStart"/>
-      <w:r>
-        <w:t>ws</w:t>
-      </w:r>
-      <w:proofErr w:type="spellEnd"/>
-      <w:r>
-        <w:t xml:space="preserve"> directory</w:t>
-      </w:r>
-    </w:p>
-    <w:p>
-      <w:pPr>
-        <w:spacing w:after="0"/>
-      </w:pPr>
-      <w:r>
-        <w:t xml:space="preserve">- source this custom </w:t>
-      </w:r>
-      <w:proofErr w:type="spellStart"/>
-      <w:r>
-        <w:t>ws</w:t>
-      </w:r>
-      <w:proofErr w:type="spellEnd"/>
-      <w:r>
-        <w:t xml:space="preserve"> </w:t>
-      </w:r>
-      <w:proofErr w:type="spellStart"/>
-      <w:r>
-        <w:t>dir</w:t>
-      </w:r>
-      <w:proofErr w:type="spellEnd"/>
-    </w:p>
-    <w:p>
-      <w:pPr>
-        <w:spacing w:after="0"/>
-      </w:pPr>
-    </w:p>
-    <w:p>
-      <w:pPr>
-        <w:spacing w:after="0"/>
-      </w:pPr>
-      <w:r>
-        <w:t xml:space="preserve">- create custom ros2 package (ros2 pkg create </w:t>
-      </w:r>
-      <w:proofErr w:type="spellStart"/>
-      <w:r>
-        <w:t>RSS_test_pkg</w:t>
-      </w:r>
-      <w:proofErr w:type="spellEnd"/>
-      <w:r>
-        <w:t xml:space="preserve"> --build-type </w:t>
-      </w:r>
-      <w:proofErr w:type="spellStart"/>
-      <w:r>
-        <w:t>ament_python</w:t>
-      </w:r>
-      <w:proofErr w:type="spellEnd"/>
-      <w:r>
-        <w:t xml:space="preserve"> --dependencies </w:t>
-      </w:r>
-      <w:proofErr w:type="spellStart"/>
-      <w:r>
-        <w:t>rclpy</w:t>
-      </w:r>
-      <w:proofErr w:type="spellEnd"/>
-      <w:r>
-        <w:t>)</w:t>
-      </w:r>
-    </w:p>
-    <w:p>
-      <w:pPr>
-        <w:spacing w:after="0"/>
-      </w:pPr>
-      <w:r>
-        <w:t xml:space="preserve">- downgrade </w:t>
-      </w:r>
-      <w:proofErr w:type="spellStart"/>
-      <w:r>
-        <w:t>setuptools</w:t>
-      </w:r>
-      <w:proofErr w:type="spellEnd"/>
-      <w:r>
-        <w:t xml:space="preserve"> to version 58.2.0</w:t>
-      </w:r>
-    </w:p>
-    <w:p>
-      <w:pPr>
-        <w:spacing w:after="0"/>
-      </w:pPr>
-      <w:r>
-        <w:t>- build custom ros2 package (</w:t>
-      </w:r>
-      <w:proofErr w:type="spellStart"/>
-      <w:r>
-        <w:t>colcon</w:t>
-      </w:r>
-      <w:proofErr w:type="spellEnd"/>
-      <w:r>
-        <w:t xml:space="preserve"> build)</w:t>
-      </w:r>
-    </w:p>
-    <w:p>
-      <w:pPr>
-        <w:spacing w:after="0"/>
-      </w:pPr>
-    </w:p>
-    <w:p>
-      <w:pPr>
-        <w:spacing w:after="0"/>
-      </w:pPr>
-      <w:r>
-        <w:t>- create .</w:t>
-      </w:r>
-      <w:proofErr w:type="spellStart"/>
-      <w:r>
-        <w:t>py</w:t>
-      </w:r>
-      <w:proofErr w:type="spellEnd"/>
-      <w:r>
-        <w:t xml:space="preserve"> file in pkg</w:t>
-      </w:r>
-    </w:p>
-    <w:p>
-      <w:pPr>
-        <w:spacing w:after="0"/>
-      </w:pPr>
-      <w:r>
-        <w:t xml:space="preserve">- make it </w:t>
-      </w:r>
-      <w:proofErr w:type="spellStart"/>
-      <w:r>
-        <w:t>exacutable</w:t>
-      </w:r>
-      <w:proofErr w:type="spellEnd"/>
+        <w:t>--wsl --busid 1-2</w:t>
+      </w:r>
+    </w:p>
+    <w:p>
+      <w:pPr>
+        <w:spacing w:after="0"/>
+      </w:pPr>
+    </w:p>
+    <w:p>
+      <w:pPr>
+        <w:spacing w:after="0"/>
+      </w:pPr>
+    </w:p>
+    <w:p>
+      <w:pPr>
+        <w:spacing w:after="0"/>
+      </w:pPr>
+      <w:r>
+        <w:t>- install colcon</w:t>
+      </w:r>
+    </w:p>
+    <w:p>
+      <w:pPr>
+        <w:spacing w:after="0"/>
+      </w:pPr>
+      <w:r>
+        <w:t>- create ws directory</w:t>
+      </w:r>
+    </w:p>
+    <w:p>
+      <w:pPr>
+        <w:spacing w:after="0"/>
+      </w:pPr>
+      <w:r>
+        <w:t>- source this custom ws dir</w:t>
+      </w:r>
+    </w:p>
+    <w:p>
+      <w:pPr>
+        <w:spacing w:after="0"/>
+      </w:pPr>
+    </w:p>
+    <w:p>
+      <w:pPr>
+        <w:spacing w:after="0"/>
+      </w:pPr>
+      <w:r>
+        <w:t>- create custom ros2 package (ros2 pkg create RSS_test_pkg --build-type ament_python --dependencies rclpy)</w:t>
+      </w:r>
+    </w:p>
+    <w:p>
+      <w:pPr>
+        <w:spacing w:after="0"/>
+      </w:pPr>
+      <w:r>
+        <w:t>- downgrade setuptools to version 58.2.0</w:t>
+      </w:r>
+    </w:p>
+    <w:p>
+      <w:pPr>
+        <w:spacing w:after="0"/>
+      </w:pPr>
+      <w:r>
+        <w:t>- build custom ros2 package (colcon build)</w:t>
+      </w:r>
+    </w:p>
+    <w:p>
+      <w:pPr>
+        <w:spacing w:after="0"/>
+      </w:pPr>
+    </w:p>
+    <w:p>
+      <w:pPr>
+        <w:spacing w:after="0"/>
+      </w:pPr>
+      <w:r>
+        <w:t>- create .py file in pkg</w:t>
+      </w:r>
+    </w:p>
+    <w:p>
+      <w:pPr>
+        <w:spacing w:after="0"/>
+      </w:pPr>
+      <w:r>
+        <w:t>- make it exacutable</w:t>
+      </w:r>
     </w:p>
     <w:p>
       <w:pPr>
@@ -1185,95 +832,37 @@
       <w:pPr>
         <w:spacing w:after="0"/>
       </w:pPr>
-      <w:proofErr w:type="gramStart"/>
-      <w:r>
-        <w:t>- :</w:t>
-      </w:r>
-      <w:proofErr w:type="gramEnd"/>
-      <w:r>
-        <w:t xml:space="preserve">~/ros2_ws\$ </w:t>
-      </w:r>
-      <w:proofErr w:type="spellStart"/>
-      <w:r>
-        <w:t>colcon</w:t>
-      </w:r>
-      <w:proofErr w:type="spellEnd"/>
-      <w:r>
-        <w:t xml:space="preserve"> build -&gt; it will build the package in the directory</w:t>
-      </w:r>
-    </w:p>
-    <w:p>
-      <w:pPr>
-        <w:spacing w:after="0"/>
-      </w:pPr>
-      <w:r>
-        <w:t xml:space="preserve">    parameter --</w:t>
-      </w:r>
-      <w:proofErr w:type="spellStart"/>
-      <w:r>
-        <w:t>symlink</w:t>
-      </w:r>
-      <w:proofErr w:type="spellEnd"/>
-      <w:r>
-        <w:t xml:space="preserve">-install will ensure that in every change of script, the build is not </w:t>
-      </w:r>
-      <w:proofErr w:type="gramStart"/>
-      <w:r>
-        <w:t>needed</w:t>
-      </w:r>
-      <w:proofErr w:type="gramEnd"/>
-    </w:p>
-    <w:p>
-      <w:pPr>
-        <w:spacing w:after="0"/>
-      </w:pPr>
-      <w:r>
-        <w:t>- ros2 run &lt;</w:t>
-      </w:r>
-      <w:proofErr w:type="spellStart"/>
-      <w:r>
-        <w:t>package_name</w:t>
-      </w:r>
-      <w:proofErr w:type="spellEnd"/>
-      <w:r>
-        <w:t>&gt; &lt;</w:t>
-      </w:r>
-      <w:proofErr w:type="spellStart"/>
-      <w:r>
-        <w:t>executable_name</w:t>
-      </w:r>
-      <w:proofErr w:type="spellEnd"/>
-      <w:r>
-        <w:t>&gt; -&gt; executable name is set in setup.py in package</w:t>
-      </w:r>
-    </w:p>
-    <w:p>
-      <w:pPr>
-        <w:spacing w:after="0"/>
-      </w:pPr>
-    </w:p>
-    <w:p>
-      <w:pPr>
-        <w:spacing w:after="0"/>
-      </w:pPr>
-      <w:r>
-        <w:t>(</w:t>
-      </w:r>
-      <w:proofErr w:type="spellStart"/>
-      <w:r>
-        <w:t>colcon</w:t>
-      </w:r>
-      <w:proofErr w:type="spellEnd"/>
-      <w:r>
-        <w:t xml:space="preserve"> build --</w:t>
-      </w:r>
-      <w:proofErr w:type="spellStart"/>
-      <w:r>
-        <w:t>symlink</w:t>
-      </w:r>
-      <w:proofErr w:type="spellEnd"/>
-      <w:r>
-        <w:t>-install is needed only after creating new python script file (executable))</w:t>
+      <w:r>
+        <w:t>- :~/ros2_ws\$ colcon build -&gt; it will build the package in the directory</w:t>
+      </w:r>
+    </w:p>
+    <w:p>
+      <w:pPr>
+        <w:spacing w:after="0"/>
+      </w:pPr>
+      <w:r>
+        <w:t xml:space="preserve">    parameter --symlink-install will ensure that in every change of script, the build is not needed</w:t>
+      </w:r>
+    </w:p>
+    <w:p>
+      <w:pPr>
+        <w:spacing w:after="0"/>
+      </w:pPr>
+      <w:r>
+        <w:t>- ros2 run &lt;package_name&gt; &lt;executable_name&gt; -&gt; executable name is set in setup.py in package</w:t>
+      </w:r>
+    </w:p>
+    <w:p>
+      <w:pPr>
+        <w:spacing w:after="0"/>
+      </w:pPr>
+    </w:p>
+    <w:p>
+      <w:pPr>
+        <w:spacing w:after="0"/>
+      </w:pPr>
+      <w:r>
+        <w:t>(colcon build --symlink-install is needed only after creating new python script file (executable))</w:t>
       </w:r>
     </w:p>
     <w:p>
@@ -1346,54 +935,29 @@
       <w:pPr>
         <w:spacing w:after="0"/>
       </w:pPr>
-      <w:proofErr w:type="spellStart"/>
-      <w:r>
-        <w:t>colcon</w:t>
-      </w:r>
-      <w:proofErr w:type="spellEnd"/>
-      <w:r>
-        <w:t xml:space="preserve"> is the build </w:t>
-      </w:r>
-      <w:proofErr w:type="gramStart"/>
-      <w:r>
-        <w:t>tool</w:t>
-      </w:r>
-      <w:proofErr w:type="gramEnd"/>
-    </w:p>
-    <w:p>
-      <w:pPr>
-        <w:spacing w:after="0"/>
-      </w:pPr>
-      <w:proofErr w:type="spellStart"/>
-      <w:r>
-        <w:t>cmake</w:t>
-      </w:r>
-      <w:proofErr w:type="spellEnd"/>
-      <w:r>
-        <w:t xml:space="preserve"> is the build </w:t>
-      </w:r>
-      <w:proofErr w:type="gramStart"/>
-      <w:r>
-        <w:t>system</w:t>
-      </w:r>
-      <w:proofErr w:type="gramEnd"/>
-    </w:p>
-    <w:p>
-      <w:pPr>
-        <w:spacing w:after="0"/>
-      </w:pPr>
-    </w:p>
-    <w:p>
-      <w:pPr>
-        <w:spacing w:after="0"/>
-      </w:pPr>
-      <w:proofErr w:type="gramStart"/>
-      <w:r>
-        <w:t>#!/</w:t>
-      </w:r>
-      <w:proofErr w:type="gramEnd"/>
-      <w:r>
-        <w:t>usr/bin/env python3 - interpreter line, to tell interpreter we are going to use python3</w:t>
+      <w:r>
+        <w:t>colcon is the build tool</w:t>
+      </w:r>
+    </w:p>
+    <w:p>
+      <w:pPr>
+        <w:spacing w:after="0"/>
+      </w:pPr>
+      <w:r>
+        <w:t>cmake is the build system</w:t>
+      </w:r>
+    </w:p>
+    <w:p>
+      <w:pPr>
+        <w:spacing w:after="0"/>
+      </w:pPr>
+    </w:p>
+    <w:p>
+      <w:pPr>
+        <w:spacing w:after="0"/>
+      </w:pPr>
+      <w:r>
+        <w:t>#!/usr/bin/env python3 - interpreter line, to tell interpreter we are going to use python3</w:t>
       </w:r>
     </w:p>
     <w:p>
@@ -1433,21 +997,8 @@
       </w:pPr>
       <w:r>
         <w:lastRenderedPageBreak/>
-        <w:t>-</w:t>
-      </w:r>
-      <w:proofErr w:type="spellStart"/>
-      <w:r>
-        <w:t>microRos</w:t>
-      </w:r>
-      <w:proofErr w:type="spellEnd"/>
-      <w:r>
-        <w:t xml:space="preserve"> </w:t>
-      </w:r>
-      <w:proofErr w:type="spellStart"/>
-      <w:r>
-        <w:t>platformIO</w:t>
-      </w:r>
-      <w:proofErr w:type="spellEnd"/>
+        <w:t>-microRos platformIO</w:t>
+      </w:r>
     </w:p>
     <w:p>
       <w:pPr>
@@ -1493,21 +1044,8 @@
     </w:p>
     <w:p/>
     <w:p>
-      <w:proofErr w:type="spellStart"/>
-      <w:r>
-        <w:t>Cesty</w:t>
-      </w:r>
-      <w:proofErr w:type="spellEnd"/>
-      <w:r>
-        <w:t xml:space="preserve"> </w:t>
-      </w:r>
-      <w:proofErr w:type="spellStart"/>
-      <w:r>
-        <w:t>na</w:t>
-      </w:r>
-      <w:proofErr w:type="spellEnd"/>
-      <w:r>
-        <w:t xml:space="preserve"> WSL Ubutnu_22.04_new</w:t>
+      <w:r>
+        <w:t>Cesty na WSL Ubutnu_22.04_new</w:t>
       </w:r>
     </w:p>
     <w:p>
@@ -1526,15 +1064,7 @@
       </w:r>
       <w:r>
         <w:tab/>
-        <w:t>/opt/</w:t>
-      </w:r>
-      <w:proofErr w:type="spellStart"/>
-      <w:r>
-        <w:t>ros</w:t>
-      </w:r>
-      <w:proofErr w:type="spellEnd"/>
-      <w:r>
-        <w:t>/humble/</w:t>
+        <w:t>/opt/ros/humble/</w:t>
       </w:r>
     </w:p>
     <w:p>
@@ -1548,30 +1078,12 @@
           <w:tab w:val="left" w:pos="3969"/>
         </w:tabs>
       </w:pPr>
-      <w:proofErr w:type="spellStart"/>
-      <w:r>
-        <w:t>uROS</w:t>
-      </w:r>
-      <w:proofErr w:type="spellEnd"/>
-      <w:r>
-        <w:t xml:space="preserve"> (it’s a package in ROS2)</w:t>
+      <w:r>
+        <w:t>uROS (it’s a package in ROS2)</w:t>
       </w:r>
       <w:r>
         <w:tab/>
-        <w:t>~/</w:t>
-      </w:r>
-      <w:proofErr w:type="spellStart"/>
-      <w:r>
-        <w:t>microros_</w:t>
-      </w:r>
-      <w:proofErr w:type="gramStart"/>
-      <w:r>
-        <w:t>ws</w:t>
-      </w:r>
-      <w:proofErr w:type="spellEnd"/>
-      <w:proofErr w:type="gramEnd"/>
-      <w:r>
-        <w:t xml:space="preserve"> </w:t>
+        <w:t xml:space="preserve">~/microros_ws </w:t>
       </w:r>
     </w:p>
     <w:p>
@@ -1648,89 +1160,11 @@
       <w:r>
         <w:t>~/uros_test_2 – funk</w:t>
       </w:r>
-      <w:proofErr w:type="spellStart"/>
       <w:r>
         <w:rPr>
           <w:lang w:val="sk-SK"/>
         </w:rPr>
-        <w:t>čný</w:t>
-      </w:r>
-      <w:proofErr w:type="spellEnd"/>
-      <w:r>
-        <w:rPr>
-          <w:lang w:val="sk-SK"/>
-        </w:rPr>
-        <w:t xml:space="preserve"> projekt (</w:t>
-      </w:r>
-      <w:proofErr w:type="spellStart"/>
-      <w:r>
-        <w:rPr>
-          <w:lang w:val="sk-SK"/>
-        </w:rPr>
-        <w:t>esp-idf</w:t>
-      </w:r>
-      <w:proofErr w:type="spellEnd"/>
-      <w:r>
-        <w:rPr>
-          <w:lang w:val="sk-SK"/>
-        </w:rPr>
-        <w:t xml:space="preserve">, </w:t>
-      </w:r>
-      <w:proofErr w:type="spellStart"/>
-      <w:r>
-        <w:rPr>
-          <w:lang w:val="sk-SK"/>
-        </w:rPr>
-        <w:t>uros</w:t>
-      </w:r>
-      <w:proofErr w:type="spellEnd"/>
-      <w:r>
-        <w:rPr>
-          <w:lang w:val="sk-SK"/>
-        </w:rPr>
-        <w:t xml:space="preserve"> </w:t>
-      </w:r>
-      <w:proofErr w:type="spellStart"/>
-      <w:r>
-        <w:rPr>
-          <w:lang w:val="sk-SK"/>
-        </w:rPr>
-        <w:t>component</w:t>
-      </w:r>
-      <w:proofErr w:type="spellEnd"/>
-      <w:r>
-        <w:rPr>
-          <w:lang w:val="sk-SK"/>
-        </w:rPr>
-        <w:t xml:space="preserve">, nefunkčný ethernet – </w:t>
-      </w:r>
-      <w:proofErr w:type="spellStart"/>
-      <w:r>
-        <w:rPr>
-          <w:lang w:val="sk-SK"/>
-        </w:rPr>
-        <w:t>origo</w:t>
-      </w:r>
-      <w:proofErr w:type="spellEnd"/>
-      <w:r>
-        <w:rPr>
-          <w:lang w:val="sk-SK"/>
-        </w:rPr>
-        <w:t xml:space="preserve"> </w:t>
-      </w:r>
-      <w:proofErr w:type="spellStart"/>
-      <w:r>
-        <w:rPr>
-          <w:lang w:val="sk-SK"/>
-        </w:rPr>
-        <w:t>repo</w:t>
-      </w:r>
-      <w:proofErr w:type="spellEnd"/>
-      <w:r>
-        <w:rPr>
-          <w:lang w:val="sk-SK"/>
-        </w:rPr>
-        <w:t>)</w:t>
+        <w:t>čný projekt (esp-idf, uros component, nefunkčný ethernet – origo repo)</w:t>
       </w:r>
     </w:p>
     <w:p>
@@ -1745,21 +1179,7 @@
         <w:rPr>
           <w:lang w:val="sk-SK"/>
         </w:rPr>
-        <w:t xml:space="preserve">Agenta používame na </w:t>
-      </w:r>
-      <w:proofErr w:type="spellStart"/>
-      <w:r>
-        <w:rPr>
-          <w:lang w:val="sk-SK"/>
-        </w:rPr>
-        <w:t>virtuálke</w:t>
-      </w:r>
-      <w:proofErr w:type="spellEnd"/>
-      <w:r>
-        <w:rPr>
-          <w:lang w:val="sk-SK"/>
-        </w:rPr>
-        <w:t xml:space="preserve"> – DHCP 192.168.1.101:8888</w:t>
+        <w:t>Agenta používame na virtuálke – DHCP 192.168.1.101:8888</w:t>
       </w:r>
     </w:p>
     <w:p>
@@ -1774,45 +1194,8 @@
         </w:rPr>
       </w:pPr>
       <w:r>
-        <w:t xml:space="preserve">WSL </w:t>
-      </w:r>
-      <w:proofErr w:type="spellStart"/>
-      <w:r>
-        <w:t>nemá</w:t>
-      </w:r>
-      <w:proofErr w:type="spellEnd"/>
-      <w:r>
-        <w:t xml:space="preserve"> </w:t>
-      </w:r>
-      <w:proofErr w:type="spellStart"/>
-      <w:r>
-        <w:t>prístup</w:t>
-      </w:r>
-      <w:proofErr w:type="spellEnd"/>
-      <w:r>
-        <w:t xml:space="preserve"> do ROS2 </w:t>
-      </w:r>
-      <w:proofErr w:type="spellStart"/>
-      <w:r>
-        <w:t>domény</w:t>
-      </w:r>
-      <w:proofErr w:type="spellEnd"/>
-      <w:r>
-        <w:t xml:space="preserve"> – </w:t>
-      </w:r>
-      <w:proofErr w:type="spellStart"/>
-      <w:r>
-        <w:t>treba</w:t>
-      </w:r>
-      <w:proofErr w:type="spellEnd"/>
-      <w:r>
-        <w:t xml:space="preserve"> </w:t>
-      </w:r>
-      <w:proofErr w:type="spellStart"/>
-      <w:r>
-        <w:t>vyriešiť</w:t>
-      </w:r>
-      <w:proofErr w:type="spellEnd"/>
+        <w:t>WSL nemá prístup do ROS2 domény – treba vyriešiť</w:t>
+      </w:r>
     </w:p>
     <w:p>
       <w:pPr>
@@ -1826,72 +1209,12 @@
           <w:highlight w:val="green"/>
         </w:rPr>
       </w:pPr>
-      <w:proofErr w:type="spellStart"/>
       <w:r>
         <w:rPr>
           <w:highlight w:val="green"/>
         </w:rPr>
-        <w:t>Vyriešime</w:t>
-      </w:r>
-      <w:proofErr w:type="spellEnd"/>
-      <w:r>
-        <w:rPr>
-          <w:highlight w:val="green"/>
-        </w:rPr>
-        <w:t xml:space="preserve"> WSL </w:t>
-      </w:r>
-      <w:proofErr w:type="spellStart"/>
-      <w:r>
-        <w:rPr>
-          <w:highlight w:val="green"/>
-        </w:rPr>
-        <w:t>agentom</w:t>
-      </w:r>
-      <w:proofErr w:type="spellEnd"/>
-      <w:r>
-        <w:rPr>
-          <w:highlight w:val="green"/>
-        </w:rPr>
-        <w:t xml:space="preserve"> </w:t>
-      </w:r>
-      <w:proofErr w:type="spellStart"/>
-      <w:r>
-        <w:rPr>
-          <w:highlight w:val="green"/>
-        </w:rPr>
-        <w:t>na</w:t>
-      </w:r>
-      <w:proofErr w:type="spellEnd"/>
-      <w:r>
-        <w:rPr>
-          <w:highlight w:val="green"/>
-        </w:rPr>
-        <w:t xml:space="preserve"> win Pro </w:t>
-      </w:r>
-      <w:proofErr w:type="spellStart"/>
-      <w:r>
-        <w:rPr>
-          <w:highlight w:val="green"/>
-        </w:rPr>
-        <w:t>novom</w:t>
-      </w:r>
-      <w:proofErr w:type="spellEnd"/>
-      <w:r>
-        <w:rPr>
-          <w:highlight w:val="green"/>
-        </w:rPr>
-        <w:t xml:space="preserve"> </w:t>
-      </w:r>
-      <w:proofErr w:type="spellStart"/>
-      <w:proofErr w:type="gramStart"/>
-      <w:r>
-        <w:rPr>
-          <w:highlight w:val="green"/>
-        </w:rPr>
-        <w:t>ntb</w:t>
-      </w:r>
-      <w:proofErr w:type="spellEnd"/>
-      <w:proofErr w:type="gramEnd"/>
+        <w:t>Vyriešime WSL agentom na win Pro novom ntb</w:t>
+      </w:r>
     </w:p>
     <w:p>
       <w:pPr>
@@ -1902,11 +1225,9 @@
         </w:numPr>
         <w:spacing w:after="0"/>
       </w:pPr>
-      <w:proofErr w:type="spellStart"/>
       <w:r>
         <w:t>Vytvorené</w:t>
       </w:r>
-      <w:proofErr w:type="spellEnd"/>
       <w:r>
         <w:t xml:space="preserve"> </w:t>
       </w:r>
@@ -1914,72 +1235,20 @@
         <w:rPr>
           <w:lang w:val="sk-SK"/>
         </w:rPr>
+        <w:t>/home/martin/esp/projects</w:t>
+      </w:r>
+      <w:r>
+        <w:rPr>
+          <w:lang w:val="sk-SK"/>
+        </w:rPr>
         <w:t>/</w:t>
       </w:r>
-      <w:proofErr w:type="spellStart"/>
       <w:r>
         <w:rPr>
           <w:lang w:val="sk-SK"/>
         </w:rPr>
-        <w:t>home</w:t>
-      </w:r>
-      <w:proofErr w:type="spellEnd"/>
-      <w:r>
-        <w:rPr>
-          <w:lang w:val="sk-SK"/>
-        </w:rPr>
-        <w:t>/</w:t>
-      </w:r>
-      <w:proofErr w:type="spellStart"/>
-      <w:r>
-        <w:rPr>
-          <w:lang w:val="sk-SK"/>
-        </w:rPr>
-        <w:t>martin</w:t>
-      </w:r>
-      <w:proofErr w:type="spellEnd"/>
-      <w:r>
-        <w:rPr>
-          <w:lang w:val="sk-SK"/>
-        </w:rPr>
-        <w:t>/</w:t>
-      </w:r>
-      <w:proofErr w:type="spellStart"/>
-      <w:r>
-        <w:rPr>
-          <w:lang w:val="sk-SK"/>
-        </w:rPr>
-        <w:t>esp</w:t>
-      </w:r>
-      <w:proofErr w:type="spellEnd"/>
-      <w:r>
-        <w:rPr>
-          <w:lang w:val="sk-SK"/>
-        </w:rPr>
-        <w:t>/</w:t>
-      </w:r>
-      <w:proofErr w:type="spellStart"/>
-      <w:r>
-        <w:rPr>
-          <w:lang w:val="sk-SK"/>
-        </w:rPr>
-        <w:t>projects</w:t>
-      </w:r>
-      <w:proofErr w:type="spellEnd"/>
-      <w:r>
-        <w:rPr>
-          <w:lang w:val="sk-SK"/>
-        </w:rPr>
-        <w:t>/</w:t>
-      </w:r>
-      <w:proofErr w:type="spellStart"/>
-      <w:r>
-        <w:rPr>
-          <w:lang w:val="sk-SK"/>
-        </w:rPr>
         <w:t>rss_module</w:t>
       </w:r>
-      <w:proofErr w:type="spellEnd"/>
     </w:p>
     <w:p>
       <w:pPr>
@@ -1990,33 +1259,11 @@
         </w:numPr>
         <w:spacing w:after="0"/>
       </w:pPr>
-      <w:proofErr w:type="spellStart"/>
       <w:r>
         <w:rPr>
           <w:lang w:val="sk-SK"/>
         </w:rPr>
-        <w:t>Submodule</w:t>
-      </w:r>
-      <w:proofErr w:type="spellEnd"/>
-      <w:r>
-        <w:rPr>
-          <w:lang w:val="sk-SK"/>
-        </w:rPr>
-        <w:t xml:space="preserve"> </w:t>
-      </w:r>
-      <w:proofErr w:type="spellStart"/>
-      <w:r>
-        <w:rPr>
-          <w:lang w:val="sk-SK"/>
-        </w:rPr>
-        <w:t>from</w:t>
-      </w:r>
-      <w:proofErr w:type="spellEnd"/>
-      <w:r>
-        <w:rPr>
-          <w:lang w:val="sk-SK"/>
-        </w:rPr>
-        <w:t xml:space="preserve"> </w:t>
+        <w:t xml:space="preserve">Submodule from </w:t>
       </w:r>
       <w:hyperlink r:id="rId19" w:history="1">
         <w:r>
@@ -2037,13 +1284,8 @@
         </w:numPr>
         <w:spacing w:after="0"/>
       </w:pPr>
-      <w:proofErr w:type="spellStart"/>
-      <w:r>
-        <w:t>Main.c</w:t>
-      </w:r>
-      <w:proofErr w:type="spellEnd"/>
-      <w:r>
-        <w:t xml:space="preserve"> </w:t>
+      <w:r>
+        <w:t xml:space="preserve">Main.c </w:t>
       </w:r>
     </w:p>
     <w:p>
@@ -2056,15 +1298,7 @@
         <w:spacing w:after="0"/>
       </w:pPr>
       <w:r>
-        <w:t xml:space="preserve">publisher of angles (geometry </w:t>
-      </w:r>
-      <w:proofErr w:type="spellStart"/>
-      <w:r>
-        <w:t>msgs</w:t>
-      </w:r>
-      <w:proofErr w:type="spellEnd"/>
-      <w:r>
-        <w:t>)</w:t>
+        <w:t>publisher of angles (geometry msgs)</w:t>
       </w:r>
     </w:p>
     <w:p>
@@ -2090,55 +1324,454 @@
         <w:spacing w:after="0"/>
       </w:pPr>
       <w:r>
-        <w:t xml:space="preserve">ROS2 packages </w:t>
-      </w:r>
-      <w:proofErr w:type="spellStart"/>
-      <w:r>
-        <w:t>pou</w:t>
+        <w:t>ROS2 packages pou</w:t>
       </w:r>
       <w:r>
         <w:rPr>
           <w:lang w:val="sk-SK"/>
         </w:rPr>
-        <w:t>žívame</w:t>
-      </w:r>
-      <w:proofErr w:type="spellEnd"/>
-      <w:r>
+        <w:t>žívame na virtuálke – rss_test_pkg</w:t>
+      </w:r>
+    </w:p>
+    <w:p>
+      <w:r>
+        <w:br w:type="page"/>
+      </w:r>
+    </w:p>
+    <w:p>
+      <w:pPr>
+        <w:pStyle w:val="Nadpis2"/>
+      </w:pPr>
+      <w:r>
+        <w:lastRenderedPageBreak/>
+        <w:t>FreeRTOS</w:t>
+      </w:r>
+    </w:p>
+    <w:p/>
+    <w:p>
+      <w:r>
+        <w:rPr>
+          <w:b/>
+          <w:bCs/>
+        </w:rPr>
+        <w:t>scheduler</w:t>
+      </w:r>
+      <w:r>
+        <w:t xml:space="preserve"> = </w:t>
+      </w:r>
+      <w:r>
+        <w:t>part of the kernel responsible for deciding which task should be executing at any particular time</w:t>
+      </w:r>
+    </w:p>
+    <w:p>
+      <w:r>
+        <w:rPr>
+          <w:b/>
+          <w:bCs/>
+        </w:rPr>
+        <w:t>context</w:t>
+      </w:r>
+      <w:r>
+        <w:t xml:space="preserve"> = resources (the processor registers, stack, etc.)</w:t>
+      </w:r>
+    </w:p>
+    <w:p>
+      <w:r>
+        <w:rPr>
+          <w:b/>
+          <w:bCs/>
+        </w:rPr>
+        <w:t>context switching</w:t>
+      </w:r>
+      <w:r>
+        <w:t xml:space="preserve"> = saving the context and restoring the context</w:t>
+      </w:r>
+    </w:p>
+    <w:p>
+      <w:r>
+        <w:rPr>
+          <w:b/>
+          <w:bCs/>
+        </w:rPr>
+        <w:t>idle task</w:t>
+      </w:r>
+      <w:r>
+        <w:t xml:space="preserve"> = task running when no other tasks are able to run</w:t>
+      </w:r>
+    </w:p>
+    <w:p>
+      <w:pPr>
         <w:rPr>
           <w:lang w:val="sk-SK"/>
         </w:rPr>
-        <w:t xml:space="preserve"> na </w:t>
-      </w:r>
-      <w:proofErr w:type="spellStart"/>
+      </w:pPr>
+      <w:r>
+        <w:rPr>
+          <w:b/>
+          <w:bCs/>
+        </w:rPr>
+        <w:t>sleep</w:t>
+      </w:r>
+      <w:r>
+        <w:rPr>
+          <w:b/>
+          <w:bCs/>
+        </w:rPr>
+        <w:t xml:space="preserve"> =</w:t>
+      </w:r>
+      <w:r>
+        <w:rPr>
+          <w:b/>
+          <w:bCs/>
+        </w:rPr>
+        <w:t xml:space="preserve"> </w:t>
+      </w:r>
       <w:r>
         <w:rPr>
           <w:lang w:val="sk-SK"/>
         </w:rPr>
-        <w:t>virtuálke</w:t>
-      </w:r>
-      <w:proofErr w:type="spellEnd"/>
-      <w:r>
+        <w:t>spí, po čase sa chce vykonať</w:t>
+      </w:r>
+    </w:p>
+    <w:p>
+      <w:r>
+        <w:rPr>
+          <w:b/>
+          <w:bCs/>
+        </w:rPr>
+        <w:t>block</w:t>
+      </w:r>
+      <w:r>
+        <w:rPr>
+          <w:b/>
+          <w:bCs/>
+        </w:rPr>
+        <w:t xml:space="preserve"> =</w:t>
+      </w:r>
+      <w:r>
+        <w:rPr>
+          <w:b/>
+          <w:bCs/>
+        </w:rPr>
+        <w:t xml:space="preserve"> </w:t>
+      </w:r>
+      <w:r>
+        <w:t>čaká na uvoňenie resources</w:t>
+      </w:r>
+    </w:p>
+    <w:p>
+      <w:pPr>
+        <w:tabs>
+          <w:tab w:val="left" w:pos="6152"/>
+        </w:tabs>
         <w:rPr>
           <w:lang w:val="sk-SK"/>
         </w:rPr>
-        <w:t xml:space="preserve"> – </w:t>
-      </w:r>
-      <w:proofErr w:type="spellStart"/>
+      </w:pPr>
+      <w:r>
+        <w:rPr>
+          <w:b/>
+          <w:bCs/>
+        </w:rPr>
+        <w:t xml:space="preserve">preemptive context switching = </w:t>
+      </w:r>
       <w:r>
         <w:rPr>
           <w:lang w:val="sk-SK"/>
         </w:rPr>
-        <w:t>rss_test_pkg</w:t>
-      </w:r>
-      <w:proofErr w:type="spellEnd"/>
-    </w:p>
-    <w:p>
-      <w:pPr>
-        <w:pStyle w:val="Odsekzoznamu"/>
-        <w:spacing w:after="0"/>
-        <w:ind w:left="2124"/>
-      </w:pPr>
-    </w:p>
+        <w:t>forclly interrupted task</w:t>
+      </w:r>
+    </w:p>
+    <w:p>
+      <w:pPr>
+        <w:tabs>
+          <w:tab w:val="left" w:pos="6152"/>
+        </w:tabs>
+        <w:rPr>
+          <w:lang w:val="sk-SK"/>
+        </w:rPr>
+      </w:pPr>
+      <w:r>
+        <w:rPr>
+          <w:b/>
+          <w:bCs/>
+          <w:lang w:val="sk-SK"/>
+        </w:rPr>
+        <w:t>„preempted“</w:t>
+      </w:r>
+      <w:r>
+        <w:rPr>
+          <w:lang w:val="sk-SK"/>
+        </w:rPr>
+        <w:t xml:space="preserve"> = prerušený vyššou prioritou</w:t>
+      </w:r>
+    </w:p>
+    <w:p>
+      <w:pPr>
+        <w:tabs>
+          <w:tab w:val="left" w:pos="6152"/>
+        </w:tabs>
+        <w:rPr>
+          <w:rFonts w:ascii="Arial" w:hAnsi="Arial" w:cs="Arial"/>
+          <w:color w:val="202020"/>
+          <w:shd w:val="clear" w:color="auto" w:fill="FFFFFF"/>
+        </w:rPr>
+      </w:pPr>
+      <w:r>
+        <w:rPr>
+          <w:b/>
+          <w:bCs/>
+          <w:lang w:val="sk-SK"/>
+        </w:rPr>
+        <w:t xml:space="preserve">SMP </w:t>
+      </w:r>
+      <w:r>
+        <w:rPr>
+          <w:rFonts w:ascii="Arial" w:hAnsi="Arial" w:cs="Arial"/>
+          <w:b/>
+          <w:bCs/>
+          <w:color w:val="202020"/>
+          <w:shd w:val="clear" w:color="auto" w:fill="FFFFFF"/>
+        </w:rPr>
+        <w:t>symmetric multicore</w:t>
+      </w:r>
+      <w:r>
+        <w:rPr>
+          <w:rFonts w:ascii="Arial" w:hAnsi="Arial" w:cs="Arial"/>
+          <w:color w:val="202020"/>
+          <w:shd w:val="clear" w:color="auto" w:fill="FFFFFF"/>
+        </w:rPr>
+        <w:t xml:space="preserve"> = </w:t>
+      </w:r>
+      <w:r>
+        <w:rPr>
+          <w:rFonts w:ascii="Arial" w:hAnsi="Arial" w:cs="Arial"/>
+          <w:color w:val="202020"/>
+          <w:shd w:val="clear" w:color="auto" w:fill="FFFFFF"/>
+        </w:rPr>
+        <w:t>one instance of FreeRTOS that schedules RTOS tasks across multiple cores</w:t>
+      </w:r>
+    </w:p>
+    <w:p>
+      <w:pPr>
+        <w:tabs>
+          <w:tab w:val="left" w:pos="6152"/>
+        </w:tabs>
+        <w:rPr>
+          <w:lang w:val="sk-SK"/>
+        </w:rPr>
+      </w:pPr>
+      <w:r>
+        <w:rPr>
+          <w:rFonts w:ascii="Arial" w:hAnsi="Arial" w:cs="Arial"/>
+          <w:b/>
+          <w:bCs/>
+          <w:color w:val="202020"/>
+          <w:shd w:val="clear" w:color="auto" w:fill="FFFFFF"/>
+        </w:rPr>
+        <w:t>Time slice</w:t>
+      </w:r>
+      <w:r>
+        <w:rPr>
+          <w:rFonts w:ascii="Arial" w:hAnsi="Arial" w:cs="Arial"/>
+          <w:color w:val="202020"/>
+          <w:shd w:val="clear" w:color="auto" w:fill="FFFFFF"/>
+        </w:rPr>
+        <w:t xml:space="preserve"> = time between tick interrupts (periodic interrupt used by the RTOS to measure time)</w:t>
+      </w:r>
+      <w:r>
+        <w:rPr>
+          <w:lang w:val="sk-SK"/>
+        </w:rPr>
+        <w:tab/>
+      </w:r>
+    </w:p>
+    <w:p/>
+    <w:p/>
+    <w:p>
+      <w:pPr>
+        <w:tabs>
+          <w:tab w:val="left" w:pos="2268"/>
+        </w:tabs>
+        <w:spacing w:after="0"/>
+        <w:rPr>
+          <w:lang w:val="sk-SK"/>
+        </w:rPr>
+      </w:pPr>
+      <w:r>
+        <w:t>comprise</w:t>
+      </w:r>
+      <w:r>
+        <w:tab/>
+        <w:t>obsahova</w:t>
+      </w:r>
+      <w:r>
+        <w:rPr>
+          <w:lang w:val="sk-SK"/>
+        </w:rPr>
+        <w:t>ť</w:t>
+      </w:r>
+    </w:p>
+    <w:p>
+      <w:pPr>
+        <w:tabs>
+          <w:tab w:val="left" w:pos="2268"/>
+        </w:tabs>
+        <w:spacing w:after="0"/>
+        <w:rPr>
+          <w:rFonts w:ascii="Arial" w:hAnsi="Arial" w:cs="Arial"/>
+          <w:color w:val="202020"/>
+          <w:shd w:val="clear" w:color="auto" w:fill="FFFFFF"/>
+          <w:lang w:val="sk-SK"/>
+        </w:rPr>
+      </w:pPr>
+      <w:r>
+        <w:rPr>
+          <w:rFonts w:ascii="Arial" w:hAnsi="Arial" w:cs="Arial"/>
+          <w:color w:val="202020"/>
+          <w:shd w:val="clear" w:color="auto" w:fill="FFFFFF"/>
+        </w:rPr>
+        <w:t>prior to its execution</w:t>
+      </w:r>
+      <w:r>
+        <w:rPr>
+          <w:rFonts w:ascii="Arial" w:hAnsi="Arial" w:cs="Arial"/>
+          <w:color w:val="202020"/>
+          <w:shd w:val="clear" w:color="auto" w:fill="FFFFFF"/>
+        </w:rPr>
+        <w:tab/>
+        <w:t>pred jeho vykonan</w:t>
+      </w:r>
+      <w:r>
+        <w:rPr>
+          <w:rFonts w:ascii="Arial" w:hAnsi="Arial" w:cs="Arial"/>
+          <w:color w:val="202020"/>
+          <w:shd w:val="clear" w:color="auto" w:fill="FFFFFF"/>
+          <w:lang w:val="sk-SK"/>
+        </w:rPr>
+        <w:t>ím</w:t>
+      </w:r>
+    </w:p>
+    <w:p>
+      <w:pPr>
+        <w:tabs>
+          <w:tab w:val="left" w:pos="2268"/>
+        </w:tabs>
+        <w:spacing w:after="0"/>
+        <w:rPr>
+          <w:rFonts w:ascii="Arial" w:hAnsi="Arial" w:cs="Arial"/>
+          <w:color w:val="202020"/>
+          <w:shd w:val="clear" w:color="auto" w:fill="FFFFFF"/>
+          <w:lang w:val="sk-SK"/>
+        </w:rPr>
+      </w:pPr>
+      <w:r>
+        <w:rPr>
+          <w:rFonts w:ascii="Arial" w:hAnsi="Arial" w:cs="Arial"/>
+          <w:color w:val="202020"/>
+          <w:shd w:val="clear" w:color="auto" w:fill="FFFFFF"/>
+        </w:rPr>
+        <w:t>Upon resumption </w:t>
+      </w:r>
+      <w:r>
+        <w:rPr>
+          <w:rFonts w:ascii="Arial" w:hAnsi="Arial" w:cs="Arial"/>
+          <w:color w:val="202020"/>
+          <w:shd w:val="clear" w:color="auto" w:fill="FFFFFF"/>
+        </w:rPr>
+        <w:tab/>
+        <w:t>pri obnoven</w:t>
+      </w:r>
+      <w:r>
+        <w:rPr>
+          <w:rFonts w:ascii="Arial" w:hAnsi="Arial" w:cs="Arial"/>
+          <w:color w:val="202020"/>
+          <w:shd w:val="clear" w:color="auto" w:fill="FFFFFF"/>
+          <w:lang w:val="sk-SK"/>
+        </w:rPr>
+        <w:t>í</w:t>
+      </w:r>
+    </w:p>
+    <w:p>
+      <w:pPr>
+        <w:tabs>
+          <w:tab w:val="left" w:pos="2268"/>
+        </w:tabs>
+        <w:spacing w:after="0"/>
+        <w:rPr>
+          <w:lang w:val="sk-SK"/>
+        </w:rPr>
+      </w:pPr>
+      <w:r>
+        <w:rPr>
+          <w:rFonts w:ascii="Arial" w:hAnsi="Arial" w:cs="Arial"/>
+          <w:color w:val="202020"/>
+          <w:shd w:val="clear" w:color="auto" w:fill="FFFFFF"/>
+          <w:lang w:val="sk-SK"/>
+        </w:rPr>
+        <w:t>Depicted</w:t>
+      </w:r>
+      <w:r>
+        <w:rPr>
+          <w:rFonts w:ascii="Arial" w:hAnsi="Arial" w:cs="Arial"/>
+          <w:color w:val="202020"/>
+          <w:shd w:val="clear" w:color="auto" w:fill="FFFFFF"/>
+          <w:lang w:val="sk-SK"/>
+        </w:rPr>
+        <w:tab/>
+        <w:t>zobrazené</w:t>
+      </w:r>
+    </w:p>
+    <w:p>
+      <w:pPr>
+        <w:tabs>
+          <w:tab w:val="left" w:pos="2268"/>
+        </w:tabs>
+        <w:spacing w:after="0"/>
+        <w:rPr>
+          <w:lang w:val="sk-SK"/>
+        </w:rPr>
+      </w:pPr>
+    </w:p>
+    <w:p>
+      <w:r>
+        <w:br w:type="page"/>
+      </w:r>
+    </w:p>
+    <w:p>
+      <w:pPr>
+        <w:pStyle w:val="Nadpis2"/>
+      </w:pPr>
+      <w:r>
+        <w:lastRenderedPageBreak/>
+        <w:t>ESP-IDF Ubutnu22.04_new (</w:t>
+      </w:r>
+      <w:r>
+        <w:t>v5.0.5-dirty</w:t>
+      </w:r>
+      <w:r>
+        <w:t>)</w:t>
+      </w:r>
+    </w:p>
+    <w:p>
+      <w:hyperlink r:id="rId20" w:history="1">
+        <w:r>
+          <w:rPr>
+            <w:rStyle w:val="Hypertextovprepojenie"/>
+          </w:rPr>
+          <w:t>https://docs.espressif.com/projects/esp-idf/en/release-v5.0/esp32/api-reference/peripherals/i2c.html</w:t>
+        </w:r>
+      </w:hyperlink>
+    </w:p>
+    <w:p/>
+    <w:p>
+      <w:pPr>
+        <w:rPr>
+          <w:lang w:val="sk-SK"/>
+        </w:rPr>
+      </w:pPr>
+    </w:p>
+    <w:p/>
     <w:sectPr>
       <w:pgSz w:w="11906" w:h="16838"/>
       <w:pgMar w:top="1417" w:right="1417" w:bottom="1417" w:left="1417" w:header="708" w:footer="708" w:gutter="0"/>
@@ -3138,7 +2771,6 @@
     <w:next w:val="Normlny"/>
     <w:link w:val="Nadpis2Char"/>
     <w:uiPriority w:val="9"/>
-    <w:semiHidden/>
     <w:unhideWhenUsed/>
     <w:qFormat/>
     <w:rsid w:val="00D13E4C"/>
@@ -3356,7 +2988,6 @@
     <w:basedOn w:val="Predvolenpsmoodseku"/>
     <w:link w:val="Nadpis2"/>
     <w:uiPriority w:val="9"/>
-    <w:semiHidden/>
     <w:rsid w:val="00D13E4C"/>
     <w:rPr>
       <w:rFonts w:asciiTheme="majorHAnsi" w:eastAsiaTheme="majorEastAsia" w:hAnsiTheme="majorHAnsi" w:cstheme="majorBidi"/>

</xml_diff>